<commit_message>
Updated from 5 Years 9 Months to 6 Years
</commit_message>
<xml_diff>
--- a/Sampath-Resume.docx
+++ b/Sampath-Resume.docx
@@ -201,7 +201,7 @@
           <w:rFonts w:ascii="Times New Roman" w:hAnsi="Times New Roman" w:cs="Times New Roman"/>
           <w:b/>
         </w:rPr>
-        <w:t>5</w:t>
+        <w:t>6</w:t>
       </w:r>
       <w:r>
         <w:rPr>
@@ -215,27 +215,13 @@
           <w:rFonts w:ascii="Times New Roman" w:hAnsi="Times New Roman" w:cs="Times New Roman"/>
           <w:b/>
         </w:rPr>
-        <w:t xml:space="preserve"> and </w:t>
-      </w:r>
-      <w:r>
-        <w:rPr>
-          <w:rFonts w:ascii="Times New Roman" w:hAnsi="Times New Roman" w:cs="Times New Roman"/>
-          <w:b/>
-        </w:rPr>
-        <w:t>9</w:t>
-      </w:r>
-      <w:r>
-        <w:rPr>
-          <w:rFonts w:ascii="Times New Roman" w:hAnsi="Times New Roman" w:cs="Times New Roman"/>
-          <w:b/>
-        </w:rPr>
-        <w:t xml:space="preserve"> Months</w:t>
-      </w:r>
-      <w:r>
-        <w:rPr>
-          <w:rFonts w:ascii="Times New Roman" w:hAnsi="Times New Roman" w:cs="Times New Roman"/>
-        </w:rPr>
-        <w:t xml:space="preserve"> of experience as Software Developer in software analysis, development, testing and implementation of web and client server applications using Microsoft Technologies.</w:t>
+        <w:t xml:space="preserve"> </w:t>
+      </w:r>
+      <w:r>
+        <w:rPr>
+          <w:rFonts w:ascii="Times New Roman" w:hAnsi="Times New Roman" w:cs="Times New Roman"/>
+        </w:rPr>
+        <w:t>of experience as Software Developer in software analysis, development, testing and implementation of web and client server applications using Microsoft Technologies.</w:t>
       </w:r>
     </w:p>
     <w:p>
@@ -636,6 +622,8 @@
         </w:rPr>
         <w:t xml:space="preserve"> and Jenkins</w:t>
       </w:r>
+      <w:bookmarkStart w:id="0" w:name="_GoBack"/>
+      <w:bookmarkEnd w:id="0"/>
     </w:p>
     <w:p>
       <w:pPr>
@@ -3259,8 +3247,6 @@
         </w:rPr>
         <w:t>Helping the team in solving their issues</w:t>
       </w:r>
-      <w:bookmarkStart w:id="0" w:name="_GoBack"/>
-      <w:bookmarkEnd w:id="0"/>
     </w:p>
     <w:p>
       <w:pPr>

</xml_diff>

<commit_message>
updated martial status to married
</commit_message>
<xml_diff>
--- a/Sampath-Resume.docx
+++ b/Sampath-Resume.docx
@@ -375,7 +375,6 @@
         </w:rPr>
         <w:t xml:space="preserve">, </w:t>
       </w:r>
-      <w:proofErr w:type="spellStart"/>
       <w:r>
         <w:rPr>
           <w:rFonts w:ascii="Times New Roman" w:hAnsi="Times New Roman" w:cs="Times New Roman"/>
@@ -385,7 +384,6 @@
         </w:rPr>
         <w:t>Redis</w:t>
       </w:r>
-      <w:proofErr w:type="spellEnd"/>
       <w:r>
         <w:rPr>
           <w:rFonts w:ascii="Times New Roman" w:hAnsi="Times New Roman" w:cs="Times New Roman"/>
@@ -453,19 +451,114 @@
           <w:color w:val="000000" w:themeColor="text1"/>
           <w:shd w:val="clear" w:color="auto" w:fill="FFFFFF"/>
         </w:rPr>
+        <w:t>, NewRelic</w:t>
+      </w:r>
+    </w:p>
+    <w:p>
+      <w:pPr>
+        <w:pStyle w:val="ListParagraph"/>
+        <w:numPr>
+          <w:ilvl w:val="0"/>
+          <w:numId w:val="1"/>
+        </w:numPr>
+        <w:spacing w:line="240" w:lineRule="auto"/>
+        <w:jc w:val="both"/>
+        <w:rPr>
+          <w:rFonts w:ascii="Times New Roman" w:hAnsi="Times New Roman" w:cs="Times New Roman"/>
+          <w:color w:val="000000" w:themeColor="text1"/>
+        </w:rPr>
+      </w:pPr>
+      <w:r>
+        <w:rPr>
+          <w:rFonts w:ascii="Times New Roman" w:hAnsi="Times New Roman" w:cs="Times New Roman"/>
+          <w:color w:val="000000" w:themeColor="text1"/>
+        </w:rPr>
+        <w:t xml:space="preserve">Hands on experience on </w:t>
+      </w:r>
+      <w:r>
+        <w:rPr>
+          <w:rFonts w:ascii="Times New Roman" w:hAnsi="Times New Roman" w:cs="Times New Roman"/>
+          <w:b/>
+          <w:color w:val="000000" w:themeColor="text1"/>
+        </w:rPr>
+        <w:t>Cloud Computing on Microsoft Windows Azure</w:t>
+      </w:r>
+      <w:r>
+        <w:rPr>
+          <w:rFonts w:ascii="Times New Roman" w:hAnsi="Times New Roman" w:cs="Times New Roman"/>
+          <w:b/>
+          <w:color w:val="000000" w:themeColor="text1"/>
+        </w:rPr>
         <w:t xml:space="preserve">, </w:t>
       </w:r>
-      <w:proofErr w:type="spellStart"/>
-      <w:r>
-        <w:rPr>
-          <w:rFonts w:ascii="Times New Roman" w:hAnsi="Times New Roman" w:cs="Times New Roman"/>
-          <w:b/>
+      <w:r>
+        <w:rPr>
+          <w:rFonts w:ascii="Times New Roman" w:hAnsi="Times New Roman" w:cs="Times New Roman"/>
+          <w:b/>
+        </w:rPr>
+        <w:t xml:space="preserve">Azure Cloud Services, </w:t>
+      </w:r>
+      <w:r>
+        <w:rPr>
+          <w:rFonts w:ascii="Times New Roman" w:hAnsi="Times New Roman" w:cs="Times New Roman"/>
+          <w:b/>
+        </w:rPr>
+        <w:t>Azure Development and</w:t>
+      </w:r>
+      <w:r>
+        <w:rPr>
+          <w:rFonts w:ascii="Times New Roman" w:hAnsi="Times New Roman" w:cs="Times New Roman"/>
+          <w:b/>
+        </w:rPr>
+        <w:t xml:space="preserve"> Deployment</w:t>
+      </w:r>
+      <w:r>
+        <w:rPr>
+          <w:rFonts w:ascii="Times New Roman" w:hAnsi="Times New Roman" w:cs="Times New Roman"/>
+          <w:b/>
+        </w:rPr>
+        <w:t>, Azure Configurations.</w:t>
+      </w:r>
+    </w:p>
+    <w:p>
+      <w:pPr>
+        <w:pStyle w:val="ListParagraph"/>
+        <w:numPr>
+          <w:ilvl w:val="0"/>
+          <w:numId w:val="1"/>
+        </w:numPr>
+        <w:spacing w:line="240" w:lineRule="auto"/>
+        <w:jc w:val="both"/>
+        <w:rPr>
+          <w:rFonts w:ascii="Times New Roman" w:hAnsi="Times New Roman" w:cs="Times New Roman"/>
           <w:color w:val="000000" w:themeColor="text1"/>
-          <w:shd w:val="clear" w:color="auto" w:fill="FFFFFF"/>
-        </w:rPr>
-        <w:t>NewRelic</w:t>
-      </w:r>
-      <w:proofErr w:type="spellEnd"/>
+        </w:rPr>
+      </w:pPr>
+      <w:r>
+        <w:rPr>
+          <w:rFonts w:ascii="Times New Roman" w:hAnsi="Times New Roman" w:cs="Times New Roman"/>
+        </w:rPr>
+        <w:t xml:space="preserve">Experience with </w:t>
+      </w:r>
+      <w:r>
+        <w:rPr>
+          <w:rFonts w:ascii="Times New Roman" w:hAnsi="Times New Roman" w:cs="Times New Roman"/>
+          <w:b/>
+        </w:rPr>
+        <w:t>Agile Methodology</w:t>
+      </w:r>
+      <w:r>
+        <w:rPr>
+          <w:rFonts w:ascii="Times New Roman" w:hAnsi="Times New Roman" w:cs="Times New Roman"/>
+        </w:rPr>
+        <w:t xml:space="preserve"> since 4 years</w:t>
+      </w:r>
+      <w:r>
+        <w:rPr>
+          <w:rFonts w:ascii="Times New Roman" w:hAnsi="Times New Roman" w:cs="Times New Roman"/>
+        </w:rPr>
+        <w:t>.</w:t>
+      </w:r>
     </w:p>
     <w:p>
       <w:pPr>
@@ -478,59 +571,20 @@
         <w:jc w:val="both"/>
         <w:rPr>
           <w:rFonts w:ascii="Times New Roman" w:hAnsi="Times New Roman" w:cs="Times New Roman"/>
-          <w:color w:val="000000" w:themeColor="text1"/>
-        </w:rPr>
-      </w:pPr>
-      <w:r>
-        <w:rPr>
-          <w:rFonts w:ascii="Times New Roman" w:hAnsi="Times New Roman" w:cs="Times New Roman"/>
-          <w:color w:val="000000" w:themeColor="text1"/>
-        </w:rPr>
-        <w:t xml:space="preserve">Hands on experience on </w:t>
-      </w:r>
-      <w:r>
-        <w:rPr>
-          <w:rFonts w:ascii="Times New Roman" w:hAnsi="Times New Roman" w:cs="Times New Roman"/>
-          <w:b/>
-          <w:color w:val="000000" w:themeColor="text1"/>
-        </w:rPr>
-        <w:t>Cloud Computing on Microsoft Windows Azure</w:t>
-      </w:r>
-      <w:r>
-        <w:rPr>
-          <w:rFonts w:ascii="Times New Roman" w:hAnsi="Times New Roman" w:cs="Times New Roman"/>
-          <w:b/>
-          <w:color w:val="000000" w:themeColor="text1"/>
-        </w:rPr>
-        <w:t xml:space="preserve">, </w:t>
-      </w:r>
-      <w:r>
-        <w:rPr>
-          <w:rFonts w:ascii="Times New Roman" w:hAnsi="Times New Roman" w:cs="Times New Roman"/>
-          <w:b/>
-        </w:rPr>
-        <w:t xml:space="preserve">Azure Cloud Services, </w:t>
-      </w:r>
-      <w:r>
-        <w:rPr>
-          <w:rFonts w:ascii="Times New Roman" w:hAnsi="Times New Roman" w:cs="Times New Roman"/>
-          <w:b/>
-        </w:rPr>
-        <w:t>Azure Development and</w:t>
-      </w:r>
-      <w:r>
-        <w:rPr>
-          <w:rFonts w:ascii="Times New Roman" w:hAnsi="Times New Roman" w:cs="Times New Roman"/>
-          <w:b/>
-        </w:rPr>
-        <w:t xml:space="preserve"> Deployment</w:t>
-      </w:r>
-      <w:r>
-        <w:rPr>
-          <w:rFonts w:ascii="Times New Roman" w:hAnsi="Times New Roman" w:cs="Times New Roman"/>
-          <w:b/>
-        </w:rPr>
-        <w:t>, Azure Configurations.</w:t>
+        </w:rPr>
+      </w:pPr>
+      <w:r>
+        <w:rPr>
+          <w:rFonts w:ascii="Times New Roman" w:hAnsi="Times New Roman" w:cs="Times New Roman"/>
+        </w:rPr>
+        <w:t xml:space="preserve">Work experience in </w:t>
+      </w:r>
+      <w:r>
+        <w:rPr>
+          <w:rFonts w:ascii="Times New Roman" w:hAnsi="Times New Roman" w:cs="Times New Roman"/>
+          <w:b/>
+        </w:rPr>
+        <w:t>MVC-4 with EDM (Entity Data Model).</w:t>
       </w:r>
     </w:p>
     <w:p>
@@ -544,33 +598,27 @@
         <w:jc w:val="both"/>
         <w:rPr>
           <w:rFonts w:ascii="Times New Roman" w:hAnsi="Times New Roman" w:cs="Times New Roman"/>
-          <w:color w:val="000000" w:themeColor="text1"/>
-        </w:rPr>
-      </w:pPr>
-      <w:r>
-        <w:rPr>
-          <w:rFonts w:ascii="Times New Roman" w:hAnsi="Times New Roman" w:cs="Times New Roman"/>
-        </w:rPr>
-        <w:t xml:space="preserve">Experience with </w:t>
-      </w:r>
-      <w:r>
-        <w:rPr>
-          <w:rFonts w:ascii="Times New Roman" w:hAnsi="Times New Roman" w:cs="Times New Roman"/>
-          <w:b/>
-        </w:rPr>
-        <w:t>Agile Methodology</w:t>
-      </w:r>
-      <w:r>
-        <w:rPr>
-          <w:rFonts w:ascii="Times New Roman" w:hAnsi="Times New Roman" w:cs="Times New Roman"/>
-        </w:rPr>
-        <w:t xml:space="preserve"> since 4 years</w:t>
-      </w:r>
-      <w:r>
-        <w:rPr>
-          <w:rFonts w:ascii="Times New Roman" w:hAnsi="Times New Roman" w:cs="Times New Roman"/>
-        </w:rPr>
-        <w:t>.</w:t>
+        </w:rPr>
+      </w:pPr>
+      <w:r>
+        <w:rPr>
+          <w:rFonts w:ascii="Times New Roman" w:hAnsi="Times New Roman" w:cs="Times New Roman"/>
+        </w:rPr>
+        <w:t xml:space="preserve">Hands on experience in </w:t>
+      </w:r>
+      <w:r>
+        <w:rPr>
+          <w:rFonts w:ascii="Times New Roman" w:hAnsi="Times New Roman" w:cs="Times New Roman"/>
+          <w:b/>
+        </w:rPr>
+        <w:t>DevOps</w:t>
+      </w:r>
+      <w:r>
+        <w:rPr>
+          <w:rFonts w:ascii="Times New Roman" w:hAnsi="Times New Roman" w:cs="Times New Roman"/>
+          <w:b/>
+        </w:rPr>
+        <w:t>, CI/CD Pipeline using SVN, SonarQube and Jenkins</w:t>
       </w:r>
     </w:p>
     <w:p>
@@ -590,14 +638,14 @@
         <w:rPr>
           <w:rFonts w:ascii="Times New Roman" w:hAnsi="Times New Roman" w:cs="Times New Roman"/>
         </w:rPr>
-        <w:t xml:space="preserve">Work experience in </w:t>
-      </w:r>
-      <w:r>
-        <w:rPr>
-          <w:rFonts w:ascii="Times New Roman" w:hAnsi="Times New Roman" w:cs="Times New Roman"/>
-          <w:b/>
-        </w:rPr>
-        <w:t>MVC-4 with EDM (Entity Data Model).</w:t>
+        <w:t xml:space="preserve">Experience in </w:t>
+      </w:r>
+      <w:r>
+        <w:rPr>
+          <w:rFonts w:ascii="Times New Roman" w:hAnsi="Times New Roman" w:cs="Times New Roman"/>
+          <w:b/>
+        </w:rPr>
+        <w:t>IIS, XML, AJAX, Web Services</w:t>
       </w:r>
     </w:p>
     <w:p>
@@ -617,37 +665,32 @@
         <w:rPr>
           <w:rFonts w:ascii="Times New Roman" w:hAnsi="Times New Roman" w:cs="Times New Roman"/>
         </w:rPr>
-        <w:t xml:space="preserve">Hands on experience in </w:t>
-      </w:r>
-      <w:r>
-        <w:rPr>
-          <w:rFonts w:ascii="Times New Roman" w:hAnsi="Times New Roman" w:cs="Times New Roman"/>
-          <w:b/>
-        </w:rPr>
-        <w:t>DevOps</w:t>
-      </w:r>
-      <w:r>
-        <w:rPr>
-          <w:rFonts w:ascii="Times New Roman" w:hAnsi="Times New Roman" w:cs="Times New Roman"/>
-          <w:b/>
-        </w:rPr>
-        <w:t xml:space="preserve">, CI/CD Pipeline using SVN, </w:t>
-      </w:r>
-      <w:proofErr w:type="spellStart"/>
-      <w:r>
-        <w:rPr>
-          <w:rFonts w:ascii="Times New Roman" w:hAnsi="Times New Roman" w:cs="Times New Roman"/>
-          <w:b/>
-        </w:rPr>
-        <w:t>SonarQube</w:t>
-      </w:r>
-      <w:proofErr w:type="spellEnd"/>
-      <w:r>
-        <w:rPr>
-          <w:rFonts w:ascii="Times New Roman" w:hAnsi="Times New Roman" w:cs="Times New Roman"/>
-          <w:b/>
-        </w:rPr>
-        <w:t xml:space="preserve"> and Jenkins</w:t>
+        <w:t>Very Good Knowledge</w:t>
+      </w:r>
+      <w:r>
+        <w:rPr>
+          <w:rFonts w:ascii="Times New Roman" w:hAnsi="Times New Roman" w:cs="Times New Roman"/>
+        </w:rPr>
+        <w:t xml:space="preserve"> in</w:t>
+      </w:r>
+      <w:r>
+        <w:rPr>
+          <w:rFonts w:ascii="Times New Roman" w:hAnsi="Times New Roman" w:cs="Times New Roman"/>
+        </w:rPr>
+        <w:t xml:space="preserve"> </w:t>
+      </w:r>
+      <w:r>
+        <w:rPr>
+          <w:rFonts w:ascii="Times New Roman" w:hAnsi="Times New Roman" w:cs="Times New Roman"/>
+          <w:b/>
+        </w:rPr>
+        <w:t xml:space="preserve">WCF </w:t>
+      </w:r>
+      <w:r>
+        <w:rPr>
+          <w:rFonts w:ascii="Times New Roman" w:hAnsi="Times New Roman" w:cs="Times New Roman"/>
+        </w:rPr>
+        <w:t>(Service Contract, Operation Contract, Data Contract, End points, Hosting).</w:t>
       </w:r>
     </w:p>
     <w:p>
@@ -674,82 +717,8 @@
           <w:rFonts w:ascii="Times New Roman" w:hAnsi="Times New Roman" w:cs="Times New Roman"/>
           <w:b/>
         </w:rPr>
-        <w:t>IIS, XML, AJAX, Web Services</w:t>
-      </w:r>
-    </w:p>
-    <w:p>
-      <w:pPr>
-        <w:pStyle w:val="ListParagraph"/>
-        <w:numPr>
-          <w:ilvl w:val="0"/>
-          <w:numId w:val="1"/>
-        </w:numPr>
-        <w:spacing w:line="240" w:lineRule="auto"/>
-        <w:jc w:val="both"/>
-        <w:rPr>
-          <w:rFonts w:ascii="Times New Roman" w:hAnsi="Times New Roman" w:cs="Times New Roman"/>
-        </w:rPr>
-      </w:pPr>
-      <w:r>
-        <w:rPr>
-          <w:rFonts w:ascii="Times New Roman" w:hAnsi="Times New Roman" w:cs="Times New Roman"/>
-        </w:rPr>
-        <w:t>Very Good Knowledge</w:t>
-      </w:r>
-      <w:r>
-        <w:rPr>
-          <w:rFonts w:ascii="Times New Roman" w:hAnsi="Times New Roman" w:cs="Times New Roman"/>
-        </w:rPr>
-        <w:t xml:space="preserve"> in</w:t>
-      </w:r>
-      <w:r>
-        <w:rPr>
-          <w:rFonts w:ascii="Times New Roman" w:hAnsi="Times New Roman" w:cs="Times New Roman"/>
-        </w:rPr>
-        <w:t xml:space="preserve"> </w:t>
-      </w:r>
-      <w:r>
-        <w:rPr>
-          <w:rFonts w:ascii="Times New Roman" w:hAnsi="Times New Roman" w:cs="Times New Roman"/>
-          <w:b/>
-        </w:rPr>
-        <w:t xml:space="preserve">WCF </w:t>
-      </w:r>
-      <w:r>
-        <w:rPr>
-          <w:rFonts w:ascii="Times New Roman" w:hAnsi="Times New Roman" w:cs="Times New Roman"/>
-        </w:rPr>
-        <w:t>(Service Contract, Operation Contract, Data Contract, End points, Hosting).</w:t>
-      </w:r>
-    </w:p>
-    <w:p>
-      <w:pPr>
-        <w:pStyle w:val="ListParagraph"/>
-        <w:numPr>
-          <w:ilvl w:val="0"/>
-          <w:numId w:val="1"/>
-        </w:numPr>
-        <w:spacing w:line="240" w:lineRule="auto"/>
-        <w:jc w:val="both"/>
-        <w:rPr>
-          <w:rFonts w:ascii="Times New Roman" w:hAnsi="Times New Roman" w:cs="Times New Roman"/>
-        </w:rPr>
-      </w:pPr>
-      <w:r>
-        <w:rPr>
-          <w:rFonts w:ascii="Times New Roman" w:hAnsi="Times New Roman" w:cs="Times New Roman"/>
-        </w:rPr>
-        <w:t xml:space="preserve">Experience in </w:t>
-      </w:r>
-      <w:r>
-        <w:rPr>
-          <w:rFonts w:ascii="Times New Roman" w:hAnsi="Times New Roman" w:cs="Times New Roman"/>
-          <w:b/>
-        </w:rPr>
         <w:t>LINQ, EDM.</w:t>
       </w:r>
-      <w:bookmarkStart w:id="0" w:name="_GoBack"/>
-      <w:bookmarkEnd w:id="0"/>
     </w:p>
     <w:p>
       <w:pPr>
@@ -936,63 +905,138 @@
         <w:rPr>
           <w:rFonts w:ascii="Times New Roman" w:hAnsi="Times New Roman" w:cs="Times New Roman"/>
         </w:rPr>
-        <w:t xml:space="preserve">Tech in Computer Science and </w:t>
-      </w:r>
-      <w:proofErr w:type="spellStart"/>
-      <w:r>
-        <w:rPr>
-          <w:rFonts w:ascii="Times New Roman" w:hAnsi="Times New Roman" w:cs="Times New Roman"/>
-        </w:rPr>
-        <w:t>Engg</w:t>
-      </w:r>
-      <w:proofErr w:type="spellEnd"/>
-      <w:r>
-        <w:rPr>
-          <w:rFonts w:ascii="Times New Roman" w:hAnsi="Times New Roman" w:cs="Times New Roman"/>
-        </w:rPr>
-        <w:t xml:space="preserve"> from </w:t>
-      </w:r>
-      <w:proofErr w:type="spellStart"/>
-      <w:r>
-        <w:rPr>
-          <w:rFonts w:ascii="Times New Roman" w:hAnsi="Times New Roman" w:cs="Times New Roman"/>
-        </w:rPr>
-        <w:t>Gokaraju</w:t>
-      </w:r>
-      <w:proofErr w:type="spellEnd"/>
-      <w:r>
-        <w:rPr>
-          <w:rFonts w:ascii="Times New Roman" w:hAnsi="Times New Roman" w:cs="Times New Roman"/>
+        <w:t>Tech in Computer Science and Engg from Gokaraju Rangaraju Institute of Engg and Technology, affiliated to JNTU.</w:t>
+      </w:r>
+    </w:p>
+    <w:p>
+      <w:pPr>
+        <w:spacing w:line="240" w:lineRule="auto"/>
+        <w:jc w:val="both"/>
+        <w:rPr>
+          <w:rFonts w:ascii="Times New Roman" w:hAnsi="Times New Roman" w:cs="Times New Roman"/>
+          <w:b/>
+          <w:sz w:val="24"/>
+        </w:rPr>
+      </w:pPr>
+      <w:r>
+        <w:rPr>
+          <w:rFonts w:ascii="Times New Roman" w:hAnsi="Times New Roman" w:cs="Times New Roman"/>
+          <w:b/>
+          <w:sz w:val="24"/>
+        </w:rPr>
+        <w:t>Certification:</w:t>
+      </w:r>
+    </w:p>
+    <w:p>
+      <w:pPr>
+        <w:spacing w:line="240" w:lineRule="auto"/>
+        <w:jc w:val="both"/>
+        <w:rPr>
+          <w:rFonts w:ascii="Times New Roman" w:hAnsi="Times New Roman" w:cs="Times New Roman"/>
+        </w:rPr>
+      </w:pPr>
+      <w:r>
+        <w:rPr>
+          <w:rFonts w:ascii="Times New Roman" w:hAnsi="Times New Roman" w:cs="Times New Roman"/>
+          <w:b/>
+          <w:sz w:val="24"/>
+        </w:rPr>
+        <w:tab/>
+      </w:r>
+      <w:r>
+        <w:rPr>
+          <w:rFonts w:ascii="Times New Roman" w:hAnsi="Times New Roman" w:cs="Times New Roman"/>
+        </w:rPr>
+        <w:t>Certified from NIIT in Microsoft .Net 4.0</w:t>
+      </w:r>
+    </w:p>
+    <w:p>
+      <w:pPr>
+        <w:spacing w:line="240" w:lineRule="auto"/>
+        <w:jc w:val="both"/>
+        <w:rPr>
+          <w:rFonts w:ascii="Times New Roman" w:hAnsi="Times New Roman" w:cs="Times New Roman"/>
+          <w:b/>
+          <w:sz w:val="24"/>
+        </w:rPr>
+      </w:pPr>
+      <w:r>
+        <w:rPr>
+          <w:rFonts w:ascii="Times New Roman" w:hAnsi="Times New Roman" w:cs="Times New Roman"/>
+          <w:b/>
+          <w:sz w:val="24"/>
+        </w:rPr>
+        <w:t>Experience</w:t>
+      </w:r>
+      <w:r>
+        <w:rPr>
+          <w:rFonts w:ascii="Times New Roman" w:hAnsi="Times New Roman" w:cs="Times New Roman"/>
+          <w:b/>
+          <w:sz w:val="24"/>
+        </w:rPr>
+        <w:t xml:space="preserve">: </w:t>
+      </w:r>
+    </w:p>
+    <w:p>
+      <w:pPr>
+        <w:spacing w:line="240" w:lineRule="auto"/>
+        <w:jc w:val="both"/>
+        <w:rPr>
+          <w:rFonts w:ascii="Times New Roman" w:hAnsi="Times New Roman" w:cs="Times New Roman"/>
+        </w:rPr>
+      </w:pPr>
+      <w:r>
+        <w:rPr>
+          <w:rFonts w:ascii="Times New Roman" w:hAnsi="Times New Roman" w:cs="Times New Roman"/>
+          <w:sz w:val="24"/>
+        </w:rPr>
+        <w:tab/>
+      </w:r>
+      <w:r>
+        <w:rPr>
+          <w:rFonts w:ascii="Times New Roman" w:hAnsi="Times New Roman" w:cs="Times New Roman"/>
+        </w:rPr>
+        <w:t xml:space="preserve">Currently working in </w:t>
+      </w:r>
+      <w:r>
+        <w:rPr>
+          <w:rFonts w:ascii="Times New Roman" w:hAnsi="Times New Roman" w:cs="Times New Roman"/>
+          <w:b/>
+        </w:rPr>
+        <w:t>EPAM (</w:t>
+      </w:r>
+      <w:r>
+        <w:rPr>
+          <w:rFonts w:ascii="Times New Roman" w:hAnsi="Times New Roman" w:cs="Times New Roman"/>
+        </w:rPr>
+        <w:t xml:space="preserve">formerly </w:t>
+      </w:r>
+      <w:r>
+        <w:rPr>
+          <w:rFonts w:ascii="Times New Roman" w:hAnsi="Times New Roman" w:cs="Times New Roman"/>
+          <w:b/>
+        </w:rPr>
+        <w:t>Alliance Global Services India Pvt Ltd</w:t>
+      </w:r>
+      <w:r>
+        <w:rPr>
+          <w:rFonts w:ascii="Times New Roman" w:hAnsi="Times New Roman" w:cs="Times New Roman"/>
+          <w:b/>
+        </w:rPr>
+        <w:t>)</w:t>
+      </w:r>
+      <w:r>
+        <w:rPr>
+          <w:rFonts w:ascii="Times New Roman" w:hAnsi="Times New Roman" w:cs="Times New Roman"/>
+          <w:b/>
         </w:rPr>
         <w:t xml:space="preserve"> </w:t>
       </w:r>
-      <w:proofErr w:type="spellStart"/>
-      <w:r>
-        <w:rPr>
-          <w:rFonts w:ascii="Times New Roman" w:hAnsi="Times New Roman" w:cs="Times New Roman"/>
-        </w:rPr>
-        <w:t>Rangaraju</w:t>
-      </w:r>
-      <w:proofErr w:type="spellEnd"/>
-      <w:r>
-        <w:rPr>
-          <w:rFonts w:ascii="Times New Roman" w:hAnsi="Times New Roman" w:cs="Times New Roman"/>
-        </w:rPr>
-        <w:t xml:space="preserve"> Institute of </w:t>
-      </w:r>
-      <w:proofErr w:type="spellStart"/>
-      <w:r>
-        <w:rPr>
-          <w:rFonts w:ascii="Times New Roman" w:hAnsi="Times New Roman" w:cs="Times New Roman"/>
-        </w:rPr>
-        <w:t>Engg</w:t>
-      </w:r>
-      <w:proofErr w:type="spellEnd"/>
-      <w:r>
-        <w:rPr>
-          <w:rFonts w:ascii="Times New Roman" w:hAnsi="Times New Roman" w:cs="Times New Roman"/>
-        </w:rPr>
-        <w:t xml:space="preserve"> and Technology, affiliated to JNTU.</w:t>
+      <w:r>
+        <w:rPr>
+          <w:rFonts w:ascii="Times New Roman" w:hAnsi="Times New Roman" w:cs="Times New Roman"/>
+        </w:rPr>
+        <w:t>as a Software Engineer from Sep-2014 to present</w:t>
       </w:r>
     </w:p>
     <w:p>
@@ -1008,25 +1052,6 @@
       <w:r>
         <w:rPr>
           <w:rFonts w:ascii="Times New Roman" w:hAnsi="Times New Roman" w:cs="Times New Roman"/>
-          <w:b/>
-          <w:sz w:val="24"/>
-        </w:rPr>
-        <w:t>Certification:</w:t>
-      </w:r>
-    </w:p>
-    <w:p>
-      <w:pPr>
-        <w:spacing w:line="240" w:lineRule="auto"/>
-        <w:jc w:val="both"/>
-        <w:rPr>
-          <w:rFonts w:ascii="Times New Roman" w:hAnsi="Times New Roman" w:cs="Times New Roman"/>
-        </w:rPr>
-      </w:pPr>
-      <w:r>
-        <w:rPr>
-          <w:rFonts w:ascii="Times New Roman" w:hAnsi="Times New Roman" w:cs="Times New Roman"/>
-          <w:b/>
-          <w:sz w:val="24"/>
         </w:rPr>
         <w:tab/>
       </w:r>
@@ -1034,134 +1059,6 @@
         <w:rPr>
           <w:rFonts w:ascii="Times New Roman" w:hAnsi="Times New Roman" w:cs="Times New Roman"/>
         </w:rPr>
-        <w:t>Certified from NIIT in Microsoft .Net 4.0</w:t>
-      </w:r>
-    </w:p>
-    <w:p>
-      <w:pPr>
-        <w:spacing w:line="240" w:lineRule="auto"/>
-        <w:jc w:val="both"/>
-        <w:rPr>
-          <w:rFonts w:ascii="Times New Roman" w:hAnsi="Times New Roman" w:cs="Times New Roman"/>
-          <w:b/>
-          <w:sz w:val="24"/>
-        </w:rPr>
-      </w:pPr>
-      <w:r>
-        <w:rPr>
-          <w:rFonts w:ascii="Times New Roman" w:hAnsi="Times New Roman" w:cs="Times New Roman"/>
-          <w:b/>
-          <w:sz w:val="24"/>
-        </w:rPr>
-        <w:t>Experience</w:t>
-      </w:r>
-      <w:r>
-        <w:rPr>
-          <w:rFonts w:ascii="Times New Roman" w:hAnsi="Times New Roman" w:cs="Times New Roman"/>
-          <w:b/>
-          <w:sz w:val="24"/>
-        </w:rPr>
-        <w:t xml:space="preserve">: </w:t>
-      </w:r>
-    </w:p>
-    <w:p>
-      <w:pPr>
-        <w:spacing w:line="240" w:lineRule="auto"/>
-        <w:jc w:val="both"/>
-        <w:rPr>
-          <w:rFonts w:ascii="Times New Roman" w:hAnsi="Times New Roman" w:cs="Times New Roman"/>
-        </w:rPr>
-      </w:pPr>
-      <w:r>
-        <w:rPr>
-          <w:rFonts w:ascii="Times New Roman" w:hAnsi="Times New Roman" w:cs="Times New Roman"/>
-          <w:sz w:val="24"/>
-        </w:rPr>
-        <w:tab/>
-      </w:r>
-      <w:r>
-        <w:rPr>
-          <w:rFonts w:ascii="Times New Roman" w:hAnsi="Times New Roman" w:cs="Times New Roman"/>
-        </w:rPr>
-        <w:t xml:space="preserve">Currently working in </w:t>
-      </w:r>
-      <w:r>
-        <w:rPr>
-          <w:rFonts w:ascii="Times New Roman" w:hAnsi="Times New Roman" w:cs="Times New Roman"/>
-          <w:b/>
-        </w:rPr>
-        <w:t>EPAM (</w:t>
-      </w:r>
-      <w:r>
-        <w:rPr>
-          <w:rFonts w:ascii="Times New Roman" w:hAnsi="Times New Roman" w:cs="Times New Roman"/>
-        </w:rPr>
-        <w:t xml:space="preserve">formerly </w:t>
-      </w:r>
-      <w:r>
-        <w:rPr>
-          <w:rFonts w:ascii="Times New Roman" w:hAnsi="Times New Roman" w:cs="Times New Roman"/>
-          <w:b/>
-        </w:rPr>
-        <w:t xml:space="preserve">Alliance Global Services India </w:t>
-      </w:r>
-      <w:proofErr w:type="spellStart"/>
-      <w:r>
-        <w:rPr>
-          <w:rFonts w:ascii="Times New Roman" w:hAnsi="Times New Roman" w:cs="Times New Roman"/>
-          <w:b/>
-        </w:rPr>
-        <w:t>Pvt</w:t>
-      </w:r>
-      <w:proofErr w:type="spellEnd"/>
-      <w:r>
-        <w:rPr>
-          <w:rFonts w:ascii="Times New Roman" w:hAnsi="Times New Roman" w:cs="Times New Roman"/>
-          <w:b/>
-        </w:rPr>
-        <w:t xml:space="preserve"> Ltd</w:t>
-      </w:r>
-      <w:r>
-        <w:rPr>
-          <w:rFonts w:ascii="Times New Roman" w:hAnsi="Times New Roman" w:cs="Times New Roman"/>
-          <w:b/>
-        </w:rPr>
-        <w:t>)</w:t>
-      </w:r>
-      <w:r>
-        <w:rPr>
-          <w:rFonts w:ascii="Times New Roman" w:hAnsi="Times New Roman" w:cs="Times New Roman"/>
-          <w:b/>
-        </w:rPr>
-        <w:t xml:space="preserve"> </w:t>
-      </w:r>
-      <w:r>
-        <w:rPr>
-          <w:rFonts w:ascii="Times New Roman" w:hAnsi="Times New Roman" w:cs="Times New Roman"/>
-        </w:rPr>
-        <w:t>as a Software Engineer from Sep-2014 to present</w:t>
-      </w:r>
-    </w:p>
-    <w:p>
-      <w:pPr>
-        <w:spacing w:line="240" w:lineRule="auto"/>
-        <w:jc w:val="both"/>
-        <w:rPr>
-          <w:rFonts w:ascii="Times New Roman" w:hAnsi="Times New Roman" w:cs="Times New Roman"/>
-          <w:b/>
-          <w:sz w:val="24"/>
-        </w:rPr>
-      </w:pPr>
-      <w:r>
-        <w:rPr>
-          <w:rFonts w:ascii="Times New Roman" w:hAnsi="Times New Roman" w:cs="Times New Roman"/>
-        </w:rPr>
-        <w:tab/>
-      </w:r>
-      <w:r>
-        <w:rPr>
-          <w:rFonts w:ascii="Times New Roman" w:hAnsi="Times New Roman" w:cs="Times New Roman"/>
-        </w:rPr>
         <w:t>Worked</w:t>
       </w:r>
       <w:r>
@@ -1175,23 +1072,7 @@
           <w:rFonts w:ascii="Times New Roman" w:hAnsi="Times New Roman" w:cs="Times New Roman"/>
           <w:b/>
         </w:rPr>
-        <w:t xml:space="preserve">Accenture Services </w:t>
-      </w:r>
-      <w:proofErr w:type="spellStart"/>
-      <w:r>
-        <w:rPr>
-          <w:rFonts w:ascii="Times New Roman" w:hAnsi="Times New Roman" w:cs="Times New Roman"/>
-          <w:b/>
-        </w:rPr>
-        <w:t>Pvt</w:t>
-      </w:r>
-      <w:proofErr w:type="spellEnd"/>
-      <w:r>
-        <w:rPr>
-          <w:rFonts w:ascii="Times New Roman" w:hAnsi="Times New Roman" w:cs="Times New Roman"/>
-          <w:b/>
-        </w:rPr>
-        <w:t xml:space="preserve"> Ltd</w:t>
+        <w:t>Accenture Services Pvt Ltd</w:t>
       </w:r>
       <w:r>
         <w:rPr>
@@ -1368,7 +1249,6 @@
           <w:sz w:val="24"/>
         </w:rPr>
       </w:pPr>
-      <w:proofErr w:type="spellStart"/>
       <w:r>
         <w:rPr>
           <w:rFonts w:ascii="Times New Roman" w:hAnsi="Times New Roman" w:cs="Times New Roman"/>
@@ -1376,16 +1256,7 @@
           <w:sz w:val="24"/>
         </w:rPr>
         <w:lastRenderedPageBreak/>
-        <w:t>Accompolishments</w:t>
-      </w:r>
-      <w:proofErr w:type="spellEnd"/>
-      <w:r>
-        <w:rPr>
-          <w:rFonts w:ascii="Times New Roman" w:hAnsi="Times New Roman" w:cs="Times New Roman"/>
-          <w:b/>
-          <w:sz w:val="24"/>
-        </w:rPr>
-        <w:t>:</w:t>
+        <w:t>Accompolishments:</w:t>
       </w:r>
     </w:p>
     <w:p>
@@ -1417,21 +1288,7 @@
         <w:rPr>
           <w:rFonts w:ascii="Times New Roman" w:hAnsi="Times New Roman" w:cs="Times New Roman"/>
         </w:rPr>
-        <w:t xml:space="preserve"> in </w:t>
-      </w:r>
-      <w:proofErr w:type="spellStart"/>
-      <w:r>
-        <w:rPr>
-          <w:rFonts w:ascii="Times New Roman" w:hAnsi="Times New Roman" w:cs="Times New Roman"/>
-        </w:rPr>
-        <w:t>EngX</w:t>
-      </w:r>
-      <w:proofErr w:type="spellEnd"/>
-      <w:r>
-        <w:rPr>
-          <w:rFonts w:ascii="Times New Roman" w:hAnsi="Times New Roman" w:cs="Times New Roman"/>
-        </w:rPr>
-        <w:t xml:space="preserve"> Build-A-Thon</w:t>
+        <w:t xml:space="preserve"> in EngX Build-A-Thon</w:t>
       </w:r>
       <w:r>
         <w:rPr>
@@ -1457,21 +1314,7 @@
         <w:rPr>
           <w:rFonts w:ascii="Times New Roman" w:hAnsi="Times New Roman" w:cs="Times New Roman"/>
         </w:rPr>
-        <w:t xml:space="preserve">Earned the Best </w:t>
-      </w:r>
-      <w:proofErr w:type="spellStart"/>
-      <w:r>
-        <w:rPr>
-          <w:rFonts w:ascii="Times New Roman" w:hAnsi="Times New Roman" w:cs="Times New Roman"/>
-        </w:rPr>
-        <w:t>EngX</w:t>
-      </w:r>
-      <w:proofErr w:type="spellEnd"/>
-      <w:r>
-        <w:rPr>
-          <w:rFonts w:ascii="Times New Roman" w:hAnsi="Times New Roman" w:cs="Times New Roman"/>
-        </w:rPr>
-        <w:t xml:space="preserve"> Code Quality Award in 2016.</w:t>
+        <w:t>Earned the Best EngX Code Quality Award in 2016.</w:t>
       </w:r>
     </w:p>
     <w:p>
@@ -1640,16 +1483,8 @@
               <w:rPr>
                 <w:rFonts w:ascii="Times New Roman" w:hAnsi="Times New Roman" w:cs="Times New Roman"/>
               </w:rPr>
-              <w:t xml:space="preserve">Azure Development and Deployment, Hadoop, In-Rule, </w:t>
+              <w:t>Azure Development and Deployment, Hadoop, In-Rule, Redis</w:t>
             </w:r>
-            <w:proofErr w:type="spellStart"/>
-            <w:r>
-              <w:rPr>
-                <w:rFonts w:ascii="Times New Roman" w:hAnsi="Times New Roman" w:cs="Times New Roman"/>
-              </w:rPr>
-              <w:t>Redis</w:t>
-            </w:r>
-            <w:proofErr w:type="spellEnd"/>
             <w:r>
               <w:rPr>
                 <w:rFonts w:ascii="Times New Roman" w:hAnsi="Times New Roman" w:cs="Times New Roman"/>
@@ -1660,21 +1495,7 @@
               <w:rPr>
                 <w:rFonts w:ascii="Times New Roman" w:hAnsi="Times New Roman" w:cs="Times New Roman"/>
               </w:rPr>
-              <w:t xml:space="preserve">, </w:t>
-            </w:r>
-            <w:proofErr w:type="spellStart"/>
-            <w:r>
-              <w:rPr>
-                <w:rFonts w:ascii="Times New Roman" w:hAnsi="Times New Roman" w:cs="Times New Roman"/>
-              </w:rPr>
-              <w:t>Ambari</w:t>
-            </w:r>
-            <w:proofErr w:type="spellEnd"/>
-            <w:r>
-              <w:rPr>
-                <w:rFonts w:ascii="Times New Roman" w:hAnsi="Times New Roman" w:cs="Times New Roman"/>
-              </w:rPr>
-              <w:t>-Server</w:t>
+              <w:t>, Ambari-Server</w:t>
             </w:r>
           </w:p>
         </w:tc>
@@ -2407,19 +2228,11 @@
         </w:rPr>
         <w:t xml:space="preserve"> </w:t>
       </w:r>
-      <w:proofErr w:type="spellStart"/>
-      <w:r>
-        <w:rPr>
-          <w:rFonts w:ascii="Times New Roman" w:hAnsi="Times New Roman" w:cs="Times New Roman"/>
-        </w:rPr>
-        <w:t>Porzio</w:t>
-      </w:r>
-      <w:proofErr w:type="spellEnd"/>
-      <w:r>
-        <w:rPr>
-          <w:rFonts w:ascii="Times New Roman" w:hAnsi="Times New Roman" w:cs="Times New Roman"/>
-        </w:rPr>
-        <w:t xml:space="preserve"> ITS, US</w:t>
+      <w:r>
+        <w:rPr>
+          <w:rFonts w:ascii="Times New Roman" w:hAnsi="Times New Roman" w:cs="Times New Roman"/>
+        </w:rPr>
+        <w:t>Porzio ITS, US</w:t>
       </w:r>
     </w:p>
     <w:p>
@@ -2481,41 +2294,13 @@
         <w:rPr>
           <w:rFonts w:ascii="Times New Roman" w:hAnsi="Times New Roman" w:cs="Times New Roman"/>
         </w:rPr>
-        <w:t xml:space="preserve">, jQuery, Cloud Apps and Web Jobs, SQL Azure Database, In-Rule, Experian Namespace Search, Izenda Reporting Tool, Azure Search, HD Insight Platform, Hive, </w:t>
-      </w:r>
-      <w:proofErr w:type="spellStart"/>
-      <w:r>
-        <w:rPr>
-          <w:rFonts w:ascii="Times New Roman" w:hAnsi="Times New Roman" w:cs="Times New Roman"/>
-        </w:rPr>
-        <w:t>Sqoop</w:t>
-      </w:r>
-      <w:proofErr w:type="spellEnd"/>
-      <w:r>
-        <w:rPr>
-          <w:rFonts w:ascii="Times New Roman" w:hAnsi="Times New Roman" w:cs="Times New Roman"/>
-        </w:rPr>
-        <w:t xml:space="preserve"> and Map Reduce,</w:t>
-      </w:r>
-      <w:r>
-        <w:rPr>
-          <w:rFonts w:ascii="Times New Roman" w:hAnsi="Times New Roman" w:cs="Times New Roman"/>
-        </w:rPr>
-        <w:t xml:space="preserve"> </w:t>
-      </w:r>
-      <w:proofErr w:type="spellStart"/>
-      <w:r>
-        <w:rPr>
-          <w:rFonts w:ascii="Times New Roman" w:hAnsi="Times New Roman" w:cs="Times New Roman"/>
-        </w:rPr>
-        <w:t>Ambari</w:t>
-      </w:r>
-      <w:proofErr w:type="spellEnd"/>
-      <w:r>
-        <w:rPr>
-          <w:rFonts w:ascii="Times New Roman" w:hAnsi="Times New Roman" w:cs="Times New Roman"/>
-        </w:rPr>
-        <w:t xml:space="preserve">-Server in Ubuntu Linux, Node JS, Python Scripting, </w:t>
+        <w:t>, jQuery, Cloud Apps and Web Jobs, SQL Azure Database, In-Rule, Experian Namespace Search, Izenda Reporting Tool, Azure Search, HD Insight Platform, Hive, Sqoop and Map Reduce,</w:t>
+      </w:r>
+      <w:r>
+        <w:rPr>
+          <w:rFonts w:ascii="Times New Roman" w:hAnsi="Times New Roman" w:cs="Times New Roman"/>
+        </w:rPr>
+        <w:t xml:space="preserve"> Ambari-Server in Ubuntu Linux, Node JS, Python Scripting, </w:t>
       </w:r>
       <w:r>
         <w:rPr>
@@ -2584,14 +2369,12 @@
         </w:rPr>
         <w:t xml:space="preserve">the </w:t>
       </w:r>
-      <w:proofErr w:type="spellStart"/>
       <w:r>
         <w:rPr>
           <w:rFonts w:ascii="Times New Roman" w:hAnsi="Times New Roman" w:cs="Times New Roman"/>
         </w:rPr>
         <w:t>Porzio</w:t>
       </w:r>
-      <w:proofErr w:type="spellEnd"/>
       <w:r>
         <w:rPr>
           <w:rFonts w:ascii="Times New Roman" w:hAnsi="Times New Roman" w:cs="Times New Roman"/>
@@ -2612,87 +2395,46 @@
           <w:rFonts w:ascii="Times New Roman" w:hAnsi="Times New Roman" w:cs="Times New Roman"/>
         </w:rPr>
       </w:pPr>
-      <w:proofErr w:type="spellStart"/>
       <w:r>
         <w:rPr>
           <w:rFonts w:ascii="Times New Roman" w:hAnsi="Times New Roman" w:cs="Times New Roman"/>
           <w:lang w:val="en-IN"/>
         </w:rPr>
-        <w:t>Porzio</w:t>
-      </w:r>
-      <w:proofErr w:type="spellEnd"/>
+        <w:t>Porzio Life Sciences is a wholly owned subsidiary of Porzio, Bromberg &amp; Newman P.C. (Porzio), a law firm nationally recognized for its litigation and regulatory compliance work for the lif</w:t>
+      </w:r>
       <w:r>
         <w:rPr>
           <w:rFonts w:ascii="Times New Roman" w:hAnsi="Times New Roman" w:cs="Times New Roman"/>
           <w:lang w:val="en-IN"/>
         </w:rPr>
-        <w:t xml:space="preserve"> Life Sciences is a wholly owned subsidiary of </w:t>
-      </w:r>
-      <w:proofErr w:type="spellStart"/>
+        <w:t>e sciences industry</w:t>
+      </w:r>
+    </w:p>
+    <w:p>
+      <w:pPr>
+        <w:pStyle w:val="ListParagraph"/>
+        <w:numPr>
+          <w:ilvl w:val="0"/>
+          <w:numId w:val="5"/>
+        </w:numPr>
+        <w:spacing w:line="240" w:lineRule="auto"/>
+        <w:jc w:val="both"/>
+        <w:rPr>
+          <w:rFonts w:ascii="Times New Roman" w:hAnsi="Times New Roman" w:cs="Times New Roman"/>
+        </w:rPr>
+      </w:pPr>
       <w:r>
         <w:rPr>
           <w:rFonts w:ascii="Times New Roman" w:hAnsi="Times New Roman" w:cs="Times New Roman"/>
           <w:lang w:val="en-IN"/>
         </w:rPr>
-        <w:t>Porzio</w:t>
-      </w:r>
-      <w:proofErr w:type="spellEnd"/>
+        <w:t xml:space="preserve">This </w:t>
+      </w:r>
       <w:r>
         <w:rPr>
           <w:rFonts w:ascii="Times New Roman" w:hAnsi="Times New Roman" w:cs="Times New Roman"/>
           <w:lang w:val="en-IN"/>
         </w:rPr>
-        <w:t>, Bromberg &amp; Newman P.C. (</w:t>
-      </w:r>
-      <w:proofErr w:type="spellStart"/>
-      <w:r>
-        <w:rPr>
-          <w:rFonts w:ascii="Times New Roman" w:hAnsi="Times New Roman" w:cs="Times New Roman"/>
-          <w:lang w:val="en-IN"/>
-        </w:rPr>
-        <w:t>Porzio</w:t>
-      </w:r>
-      <w:proofErr w:type="spellEnd"/>
-      <w:r>
-        <w:rPr>
-          <w:rFonts w:ascii="Times New Roman" w:hAnsi="Times New Roman" w:cs="Times New Roman"/>
-          <w:lang w:val="en-IN"/>
-        </w:rPr>
-        <w:t>), a law firm nationally recognized for its litigation and regulatory compliance work for the lif</w:t>
-      </w:r>
-      <w:r>
-        <w:rPr>
-          <w:rFonts w:ascii="Times New Roman" w:hAnsi="Times New Roman" w:cs="Times New Roman"/>
-          <w:lang w:val="en-IN"/>
-        </w:rPr>
-        <w:t>e sciences industry</w:t>
-      </w:r>
-    </w:p>
-    <w:p>
-      <w:pPr>
-        <w:pStyle w:val="ListParagraph"/>
-        <w:numPr>
-          <w:ilvl w:val="0"/>
-          <w:numId w:val="5"/>
-        </w:numPr>
-        <w:spacing w:line="240" w:lineRule="auto"/>
-        <w:jc w:val="both"/>
-        <w:rPr>
-          <w:rFonts w:ascii="Times New Roman" w:hAnsi="Times New Roman" w:cs="Times New Roman"/>
-        </w:rPr>
-      </w:pPr>
-      <w:r>
-        <w:rPr>
-          <w:rFonts w:ascii="Times New Roman" w:hAnsi="Times New Roman" w:cs="Times New Roman"/>
-          <w:lang w:val="en-IN"/>
-        </w:rPr>
-        <w:t xml:space="preserve">This </w:t>
-      </w:r>
-      <w:r>
-        <w:rPr>
-          <w:rFonts w:ascii="Times New Roman" w:hAnsi="Times New Roman" w:cs="Times New Roman"/>
-          <w:lang w:val="en-IN"/>
-        </w:rPr>
         <w:t>Product and services enhance the marketing and sales programs of a wide range of companies, including: Pharmaceutical and Medical Device Manufacturers and Distributors.</w:t>
       </w:r>
     </w:p>
@@ -2756,21 +2498,7 @@
         <w:rPr>
           <w:rFonts w:ascii="Times New Roman" w:hAnsi="Times New Roman" w:cs="Times New Roman"/>
         </w:rPr>
-        <w:t xml:space="preserve">Installed and Configured the </w:t>
-      </w:r>
-      <w:proofErr w:type="spellStart"/>
-      <w:r>
-        <w:rPr>
-          <w:rFonts w:ascii="Times New Roman" w:hAnsi="Times New Roman" w:cs="Times New Roman"/>
-        </w:rPr>
-        <w:t>SonarQube</w:t>
-      </w:r>
-      <w:proofErr w:type="spellEnd"/>
-      <w:r>
-        <w:rPr>
-          <w:rFonts w:ascii="Times New Roman" w:hAnsi="Times New Roman" w:cs="Times New Roman"/>
-        </w:rPr>
-        <w:t xml:space="preserve"> and Jenkins for smooth CI/CD pipeline.</w:t>
+        <w:t>Installed and Configured the SonarQube and Jenkins for smooth CI/CD pipeline.</w:t>
       </w:r>
     </w:p>
     <w:p>
@@ -2790,35 +2518,7 @@
         <w:rPr>
           <w:rFonts w:ascii="Times New Roman" w:hAnsi="Times New Roman" w:cs="Times New Roman"/>
         </w:rPr>
-        <w:t xml:space="preserve">Installed and Configured the </w:t>
-      </w:r>
-      <w:proofErr w:type="spellStart"/>
-      <w:r>
-        <w:rPr>
-          <w:rFonts w:ascii="Times New Roman" w:hAnsi="Times New Roman" w:cs="Times New Roman"/>
-        </w:rPr>
-        <w:t>Ambari</w:t>
-      </w:r>
-      <w:proofErr w:type="spellEnd"/>
-      <w:r>
-        <w:rPr>
-          <w:rFonts w:ascii="Times New Roman" w:hAnsi="Times New Roman" w:cs="Times New Roman"/>
-        </w:rPr>
-        <w:t xml:space="preserve"> server in Ubuntu </w:t>
-      </w:r>
-      <w:proofErr w:type="spellStart"/>
-      <w:r>
-        <w:rPr>
-          <w:rFonts w:ascii="Times New Roman" w:hAnsi="Times New Roman" w:cs="Times New Roman"/>
-        </w:rPr>
-        <w:t>linux</w:t>
-      </w:r>
-      <w:proofErr w:type="spellEnd"/>
-      <w:r>
-        <w:rPr>
-          <w:rFonts w:ascii="Times New Roman" w:hAnsi="Times New Roman" w:cs="Times New Roman"/>
-        </w:rPr>
-        <w:t>.</w:t>
+        <w:t>Installed and Configured the Ambari server in Ubuntu linux.</w:t>
       </w:r>
     </w:p>
     <w:p>
@@ -2838,35 +2538,7 @@
         <w:rPr>
           <w:rFonts w:ascii="Times New Roman" w:hAnsi="Times New Roman" w:cs="Times New Roman"/>
         </w:rPr>
-        <w:t xml:space="preserve">Configuring the Hadoop, Hive and </w:t>
-      </w:r>
-      <w:proofErr w:type="spellStart"/>
-      <w:r>
-        <w:rPr>
-          <w:rFonts w:ascii="Times New Roman" w:hAnsi="Times New Roman" w:cs="Times New Roman"/>
-        </w:rPr>
-        <w:t>Sqoop</w:t>
-      </w:r>
-      <w:proofErr w:type="spellEnd"/>
-      <w:r>
-        <w:rPr>
-          <w:rFonts w:ascii="Times New Roman" w:hAnsi="Times New Roman" w:cs="Times New Roman"/>
-        </w:rPr>
-        <w:t xml:space="preserve"> with Azure Blob containers in Ubuntu </w:t>
-      </w:r>
-      <w:proofErr w:type="spellStart"/>
-      <w:r>
-        <w:rPr>
-          <w:rFonts w:ascii="Times New Roman" w:hAnsi="Times New Roman" w:cs="Times New Roman"/>
-        </w:rPr>
-        <w:t>linux</w:t>
-      </w:r>
-      <w:proofErr w:type="spellEnd"/>
-      <w:r>
-        <w:rPr>
-          <w:rFonts w:ascii="Times New Roman" w:hAnsi="Times New Roman" w:cs="Times New Roman"/>
-        </w:rPr>
-        <w:t>.</w:t>
+        <w:t>Configuring the Hadoop, Hive and Sqoop with Azure Blob containers in Ubuntu linux.</w:t>
       </w:r>
     </w:p>
     <w:p>
@@ -2906,21 +2578,7 @@
         <w:rPr>
           <w:rFonts w:ascii="Times New Roman" w:hAnsi="Times New Roman" w:cs="Times New Roman"/>
         </w:rPr>
-        <w:t xml:space="preserve">Integrated Mapper, Reducer and </w:t>
-      </w:r>
-      <w:proofErr w:type="spellStart"/>
-      <w:r>
-        <w:rPr>
-          <w:rFonts w:ascii="Times New Roman" w:hAnsi="Times New Roman" w:cs="Times New Roman"/>
-        </w:rPr>
-        <w:t>Sqoop</w:t>
-      </w:r>
-      <w:proofErr w:type="spellEnd"/>
-      <w:r>
-        <w:rPr>
-          <w:rFonts w:ascii="Times New Roman" w:hAnsi="Times New Roman" w:cs="Times New Roman"/>
-        </w:rPr>
-        <w:t xml:space="preserve"> to Hadoop using Python Script.</w:t>
+        <w:t>Integrated Mapper, Reducer and Sqoop to Hadoop using Python Script.</w:t>
       </w:r>
     </w:p>
     <w:p>
@@ -2940,21 +2598,7 @@
         <w:rPr>
           <w:rFonts w:ascii="Times New Roman" w:hAnsi="Times New Roman" w:cs="Times New Roman"/>
         </w:rPr>
-        <w:t xml:space="preserve">Created Rules in </w:t>
-      </w:r>
-      <w:proofErr w:type="spellStart"/>
-      <w:r>
-        <w:rPr>
-          <w:rFonts w:ascii="Times New Roman" w:hAnsi="Times New Roman" w:cs="Times New Roman"/>
-        </w:rPr>
-        <w:t>InRule</w:t>
-      </w:r>
-      <w:proofErr w:type="spellEnd"/>
-      <w:r>
-        <w:rPr>
-          <w:rFonts w:ascii="Times New Roman" w:hAnsi="Times New Roman" w:cs="Times New Roman"/>
-        </w:rPr>
-        <w:t>.</w:t>
+        <w:t>Created Rules in InRule.</w:t>
       </w:r>
     </w:p>
     <w:p>
@@ -2974,21 +2618,7 @@
         <w:rPr>
           <w:rFonts w:ascii="Times New Roman" w:hAnsi="Times New Roman" w:cs="Times New Roman"/>
         </w:rPr>
-        <w:t xml:space="preserve">Integrated </w:t>
-      </w:r>
-      <w:proofErr w:type="spellStart"/>
-      <w:r>
-        <w:rPr>
-          <w:rFonts w:ascii="Times New Roman" w:hAnsi="Times New Roman" w:cs="Times New Roman"/>
-        </w:rPr>
-        <w:t>InRule</w:t>
-      </w:r>
-      <w:proofErr w:type="spellEnd"/>
-      <w:r>
-        <w:rPr>
-          <w:rFonts w:ascii="Times New Roman" w:hAnsi="Times New Roman" w:cs="Times New Roman"/>
-        </w:rPr>
-        <w:t xml:space="preserve"> to Hadoop and Linux.</w:t>
+        <w:t>Integrated InRule to Hadoop and Linux.</w:t>
       </w:r>
     </w:p>
     <w:p>
@@ -3757,31 +3387,71 @@
         </w:rPr>
         <w:t xml:space="preserve">Project 1: </w:t>
       </w:r>
-      <w:proofErr w:type="spellStart"/>
-      <w:r>
-        <w:rPr>
-          <w:rFonts w:ascii="Times New Roman" w:hAnsi="Times New Roman" w:cs="Times New Roman"/>
-          <w:b/>
-        </w:rPr>
-        <w:t>Bruhat</w:t>
-      </w:r>
-      <w:proofErr w:type="spellEnd"/>
-      <w:r>
-        <w:rPr>
-          <w:rFonts w:ascii="Times New Roman" w:hAnsi="Times New Roman" w:cs="Times New Roman"/>
-          <w:b/>
-        </w:rPr>
-        <w:t xml:space="preserve"> Bangalore </w:t>
-      </w:r>
-      <w:proofErr w:type="spellStart"/>
-      <w:r>
-        <w:rPr>
-          <w:rFonts w:ascii="Times New Roman" w:hAnsi="Times New Roman" w:cs="Times New Roman"/>
-          <w:b/>
-        </w:rPr>
-        <w:t>Mahanagara</w:t>
-      </w:r>
-      <w:proofErr w:type="spellEnd"/>
+      <w:r>
+        <w:rPr>
+          <w:rFonts w:ascii="Times New Roman" w:hAnsi="Times New Roman" w:cs="Times New Roman"/>
+          <w:b/>
+        </w:rPr>
+        <w:t>Bruhat Bangalore Mahanagara Palike (BBMP)</w:t>
+      </w:r>
+      <w:r>
+        <w:rPr>
+          <w:rFonts w:ascii="Times New Roman" w:hAnsi="Times New Roman" w:cs="Times New Roman"/>
+          <w:b/>
+        </w:rPr>
+        <w:t>.</w:t>
+      </w:r>
+    </w:p>
+    <w:p>
+      <w:pPr>
+        <w:spacing w:line="240" w:lineRule="auto"/>
+        <w:jc w:val="both"/>
+        <w:rPr>
+          <w:rFonts w:ascii="Times New Roman" w:hAnsi="Times New Roman" w:cs="Times New Roman"/>
+        </w:rPr>
+      </w:pPr>
+      <w:r>
+        <w:rPr>
+          <w:rFonts w:ascii="Times New Roman" w:hAnsi="Times New Roman" w:cs="Times New Roman"/>
+        </w:rPr>
+        <w:t xml:space="preserve">Jul-2013 to </w:t>
+      </w:r>
+      <w:r>
+        <w:rPr>
+          <w:rFonts w:ascii="Times New Roman" w:hAnsi="Times New Roman" w:cs="Times New Roman"/>
+        </w:rPr>
+        <w:t>Jan-2014</w:t>
+      </w:r>
+    </w:p>
+    <w:p>
+      <w:pPr>
+        <w:spacing w:line="240" w:lineRule="auto"/>
+        <w:jc w:val="both"/>
+        <w:rPr>
+          <w:rFonts w:ascii="Times New Roman" w:hAnsi="Times New Roman" w:cs="Times New Roman"/>
+          <w:b/>
+        </w:rPr>
+      </w:pPr>
+      <w:r>
+        <w:rPr>
+          <w:rFonts w:ascii="Times New Roman" w:hAnsi="Times New Roman" w:cs="Times New Roman"/>
+          <w:b/>
+        </w:rPr>
+        <w:t>Client</w:t>
+      </w:r>
+      <w:r>
+        <w:rPr>
+          <w:rFonts w:ascii="Times New Roman" w:hAnsi="Times New Roman" w:cs="Times New Roman"/>
+          <w:b/>
+        </w:rPr>
+        <w:t xml:space="preserve">: </w:t>
+      </w:r>
+      <w:r>
+        <w:rPr>
+          <w:rFonts w:ascii="Times New Roman" w:hAnsi="Times New Roman" w:cs="Times New Roman"/>
+        </w:rPr>
+        <w:t>Bangalore Govt, India</w:t>
+      </w:r>
       <w:r>
         <w:rPr>
           <w:rFonts w:ascii="Times New Roman" w:hAnsi="Times New Roman" w:cs="Times New Roman"/>
@@ -3789,66 +3459,139 @@
         </w:rPr>
         <w:t xml:space="preserve"> </w:t>
       </w:r>
-      <w:proofErr w:type="spellStart"/>
-      <w:r>
-        <w:rPr>
-          <w:rFonts w:ascii="Times New Roman" w:hAnsi="Times New Roman" w:cs="Times New Roman"/>
-          <w:b/>
-        </w:rPr>
-        <w:t>Palike</w:t>
-      </w:r>
-      <w:proofErr w:type="spellEnd"/>
-      <w:r>
-        <w:rPr>
-          <w:rFonts w:ascii="Times New Roman" w:hAnsi="Times New Roman" w:cs="Times New Roman"/>
-          <w:b/>
-        </w:rPr>
-        <w:t xml:space="preserve"> (BBMP)</w:t>
-      </w:r>
-      <w:r>
-        <w:rPr>
-          <w:rFonts w:ascii="Times New Roman" w:hAnsi="Times New Roman" w:cs="Times New Roman"/>
-          <w:b/>
-        </w:rPr>
-        <w:t>.</w:t>
-      </w:r>
-    </w:p>
-    <w:p>
-      <w:pPr>
-        <w:spacing w:line="240" w:lineRule="auto"/>
-        <w:jc w:val="both"/>
-        <w:rPr>
-          <w:rFonts w:ascii="Times New Roman" w:hAnsi="Times New Roman" w:cs="Times New Roman"/>
-        </w:rPr>
-      </w:pPr>
-      <w:r>
-        <w:rPr>
-          <w:rFonts w:ascii="Times New Roman" w:hAnsi="Times New Roman" w:cs="Times New Roman"/>
-        </w:rPr>
-        <w:t xml:space="preserve">Jul-2013 to </w:t>
-      </w:r>
-      <w:r>
-        <w:rPr>
-          <w:rFonts w:ascii="Times New Roman" w:hAnsi="Times New Roman" w:cs="Times New Roman"/>
-        </w:rPr>
-        <w:t>Jan-2014</w:t>
-      </w:r>
-    </w:p>
-    <w:p>
-      <w:pPr>
-        <w:spacing w:line="240" w:lineRule="auto"/>
-        <w:jc w:val="both"/>
-        <w:rPr>
-          <w:rFonts w:ascii="Times New Roman" w:hAnsi="Times New Roman" w:cs="Times New Roman"/>
-          <w:b/>
-        </w:rPr>
-      </w:pPr>
-      <w:r>
-        <w:rPr>
-          <w:rFonts w:ascii="Times New Roman" w:hAnsi="Times New Roman" w:cs="Times New Roman"/>
-          <w:b/>
-        </w:rPr>
-        <w:t>Client</w:t>
+    </w:p>
+    <w:p>
+      <w:pPr>
+        <w:spacing w:line="240" w:lineRule="auto"/>
+        <w:jc w:val="both"/>
+        <w:rPr>
+          <w:rFonts w:ascii="Times New Roman" w:hAnsi="Times New Roman" w:cs="Times New Roman"/>
+        </w:rPr>
+      </w:pPr>
+      <w:r>
+        <w:rPr>
+          <w:rFonts w:ascii="Times New Roman" w:hAnsi="Times New Roman" w:cs="Times New Roman"/>
+          <w:b/>
+        </w:rPr>
+        <w:t xml:space="preserve">Role: </w:t>
+      </w:r>
+      <w:r>
+        <w:rPr>
+          <w:rFonts w:ascii="Times New Roman" w:hAnsi="Times New Roman" w:cs="Times New Roman"/>
+        </w:rPr>
+        <w:t>Developer</w:t>
+      </w:r>
+    </w:p>
+    <w:p>
+      <w:pPr>
+        <w:spacing w:line="240" w:lineRule="auto"/>
+        <w:jc w:val="both"/>
+        <w:rPr>
+          <w:rFonts w:ascii="Times New Roman" w:hAnsi="Times New Roman" w:cs="Times New Roman"/>
+        </w:rPr>
+      </w:pPr>
+      <w:r>
+        <w:rPr>
+          <w:rFonts w:ascii="Times New Roman" w:hAnsi="Times New Roman" w:cs="Times New Roman"/>
+          <w:b/>
+        </w:rPr>
+        <w:t xml:space="preserve">Technical environment: </w:t>
+      </w:r>
+      <w:r>
+        <w:rPr>
+          <w:rFonts w:ascii="Times New Roman" w:hAnsi="Times New Roman" w:cs="Times New Roman"/>
+        </w:rPr>
+        <w:t>MVVM Silverlight 5, SQL Server 2012, WCF Service, ArcGIS API 3.0 for Silverlight, VS-2010.</w:t>
+      </w:r>
+    </w:p>
+    <w:p>
+      <w:pPr>
+        <w:spacing w:line="240" w:lineRule="auto"/>
+        <w:jc w:val="both"/>
+        <w:rPr>
+          <w:rFonts w:ascii="Times New Roman" w:hAnsi="Times New Roman" w:cs="Times New Roman"/>
+        </w:rPr>
+      </w:pPr>
+      <w:r>
+        <w:rPr>
+          <w:rFonts w:ascii="Times New Roman" w:hAnsi="Times New Roman" w:cs="Times New Roman"/>
+          <w:b/>
+        </w:rPr>
+        <w:t xml:space="preserve">Description: </w:t>
+      </w:r>
+    </w:p>
+    <w:p>
+      <w:pPr>
+        <w:pStyle w:val="ListParagraph"/>
+        <w:numPr>
+          <w:ilvl w:val="0"/>
+          <w:numId w:val="5"/>
+        </w:numPr>
+        <w:spacing w:line="240" w:lineRule="auto"/>
+        <w:jc w:val="both"/>
+        <w:rPr>
+          <w:rFonts w:ascii="Times New Roman" w:hAnsi="Times New Roman" w:cs="Times New Roman"/>
+        </w:rPr>
+      </w:pPr>
+      <w:r>
+        <w:rPr>
+          <w:rFonts w:ascii="Times New Roman" w:hAnsi="Times New Roman" w:cs="Times New Roman"/>
+        </w:rPr>
+        <w:t xml:space="preserve">The system is designed for </w:t>
+      </w:r>
+      <w:r>
+        <w:rPr>
+          <w:rFonts w:ascii="Times New Roman" w:hAnsi="Times New Roman" w:cs="Times New Roman"/>
+        </w:rPr>
+        <w:t>BBMP Bangalore Govt</w:t>
+      </w:r>
+      <w:r>
+        <w:rPr>
+          <w:rFonts w:ascii="Times New Roman" w:hAnsi="Times New Roman" w:cs="Times New Roman"/>
+        </w:rPr>
+        <w:t xml:space="preserve"> and aimed to </w:t>
+      </w:r>
+      <w:r>
+        <w:rPr>
+          <w:rFonts w:ascii="Times New Roman" w:hAnsi="Times New Roman" w:cs="Times New Roman"/>
+        </w:rPr>
+        <w:t>overcome the disadvantages of their current portal.</w:t>
+      </w:r>
+    </w:p>
+    <w:p>
+      <w:pPr>
+        <w:pStyle w:val="ListParagraph"/>
+        <w:numPr>
+          <w:ilvl w:val="0"/>
+          <w:numId w:val="5"/>
+        </w:numPr>
+        <w:spacing w:line="240" w:lineRule="auto"/>
+        <w:jc w:val="both"/>
+        <w:rPr>
+          <w:rFonts w:ascii="Times New Roman" w:hAnsi="Times New Roman" w:cs="Times New Roman"/>
+        </w:rPr>
+      </w:pPr>
+      <w:r>
+        <w:rPr>
+          <w:rFonts w:ascii="Times New Roman" w:hAnsi="Times New Roman" w:cs="Times New Roman"/>
+        </w:rPr>
+        <w:t>This site is basically designed for managing their Govt services (like Property Tax, Birth and Death, Road Cutting and Road History).</w:t>
+      </w:r>
+    </w:p>
+    <w:p>
+      <w:pPr>
+        <w:spacing w:line="240" w:lineRule="auto"/>
+        <w:jc w:val="both"/>
+        <w:rPr>
+          <w:rFonts w:ascii="Times New Roman" w:hAnsi="Times New Roman" w:cs="Times New Roman"/>
+        </w:rPr>
+      </w:pPr>
+      <w:r>
+        <w:rPr>
+          <w:rFonts w:ascii="Times New Roman" w:hAnsi="Times New Roman" w:cs="Times New Roman"/>
+          <w:b/>
+        </w:rPr>
+        <w:t>Responsibilities</w:t>
       </w:r>
       <w:r>
         <w:rPr>
@@ -3857,196 +3600,6 @@
         </w:rPr>
         <w:t xml:space="preserve">: </w:t>
       </w:r>
-      <w:r>
-        <w:rPr>
-          <w:rFonts w:ascii="Times New Roman" w:hAnsi="Times New Roman" w:cs="Times New Roman"/>
-        </w:rPr>
-        <w:t xml:space="preserve">Bangalore </w:t>
-      </w:r>
-      <w:proofErr w:type="spellStart"/>
-      <w:r>
-        <w:rPr>
-          <w:rFonts w:ascii="Times New Roman" w:hAnsi="Times New Roman" w:cs="Times New Roman"/>
-        </w:rPr>
-        <w:t>Govt</w:t>
-      </w:r>
-      <w:proofErr w:type="spellEnd"/>
-      <w:r>
-        <w:rPr>
-          <w:rFonts w:ascii="Times New Roman" w:hAnsi="Times New Roman" w:cs="Times New Roman"/>
-        </w:rPr>
-        <w:t>, India</w:t>
-      </w:r>
-      <w:r>
-        <w:rPr>
-          <w:rFonts w:ascii="Times New Roman" w:hAnsi="Times New Roman" w:cs="Times New Roman"/>
-          <w:b/>
-        </w:rPr>
-        <w:t xml:space="preserve"> </w:t>
-      </w:r>
-    </w:p>
-    <w:p>
-      <w:pPr>
-        <w:spacing w:line="240" w:lineRule="auto"/>
-        <w:jc w:val="both"/>
-        <w:rPr>
-          <w:rFonts w:ascii="Times New Roman" w:hAnsi="Times New Roman" w:cs="Times New Roman"/>
-        </w:rPr>
-      </w:pPr>
-      <w:r>
-        <w:rPr>
-          <w:rFonts w:ascii="Times New Roman" w:hAnsi="Times New Roman" w:cs="Times New Roman"/>
-          <w:b/>
-        </w:rPr>
-        <w:t xml:space="preserve">Role: </w:t>
-      </w:r>
-      <w:r>
-        <w:rPr>
-          <w:rFonts w:ascii="Times New Roman" w:hAnsi="Times New Roman" w:cs="Times New Roman"/>
-        </w:rPr>
-        <w:t>Developer</w:t>
-      </w:r>
-    </w:p>
-    <w:p>
-      <w:pPr>
-        <w:spacing w:line="240" w:lineRule="auto"/>
-        <w:jc w:val="both"/>
-        <w:rPr>
-          <w:rFonts w:ascii="Times New Roman" w:hAnsi="Times New Roman" w:cs="Times New Roman"/>
-        </w:rPr>
-      </w:pPr>
-      <w:r>
-        <w:rPr>
-          <w:rFonts w:ascii="Times New Roman" w:hAnsi="Times New Roman" w:cs="Times New Roman"/>
-          <w:b/>
-        </w:rPr>
-        <w:t xml:space="preserve">Technical environment: </w:t>
-      </w:r>
-      <w:r>
-        <w:rPr>
-          <w:rFonts w:ascii="Times New Roman" w:hAnsi="Times New Roman" w:cs="Times New Roman"/>
-        </w:rPr>
-        <w:t>MVVM Silverlight 5, SQL Server 2012, WCF Service, ArcGIS API 3.0 for Silverlight, VS-2010.</w:t>
-      </w:r>
-    </w:p>
-    <w:p>
-      <w:pPr>
-        <w:spacing w:line="240" w:lineRule="auto"/>
-        <w:jc w:val="both"/>
-        <w:rPr>
-          <w:rFonts w:ascii="Times New Roman" w:hAnsi="Times New Roman" w:cs="Times New Roman"/>
-        </w:rPr>
-      </w:pPr>
-      <w:r>
-        <w:rPr>
-          <w:rFonts w:ascii="Times New Roman" w:hAnsi="Times New Roman" w:cs="Times New Roman"/>
-          <w:b/>
-        </w:rPr>
-        <w:t xml:space="preserve">Description: </w:t>
-      </w:r>
-    </w:p>
-    <w:p>
-      <w:pPr>
-        <w:pStyle w:val="ListParagraph"/>
-        <w:numPr>
-          <w:ilvl w:val="0"/>
-          <w:numId w:val="5"/>
-        </w:numPr>
-        <w:spacing w:line="240" w:lineRule="auto"/>
-        <w:jc w:val="both"/>
-        <w:rPr>
-          <w:rFonts w:ascii="Times New Roman" w:hAnsi="Times New Roman" w:cs="Times New Roman"/>
-        </w:rPr>
-      </w:pPr>
-      <w:r>
-        <w:rPr>
-          <w:rFonts w:ascii="Times New Roman" w:hAnsi="Times New Roman" w:cs="Times New Roman"/>
-        </w:rPr>
-        <w:t xml:space="preserve">The system is designed for </w:t>
-      </w:r>
-      <w:r>
-        <w:rPr>
-          <w:rFonts w:ascii="Times New Roman" w:hAnsi="Times New Roman" w:cs="Times New Roman"/>
-        </w:rPr>
-        <w:t xml:space="preserve">BBMP Bangalore </w:t>
-      </w:r>
-      <w:proofErr w:type="spellStart"/>
-      <w:r>
-        <w:rPr>
-          <w:rFonts w:ascii="Times New Roman" w:hAnsi="Times New Roman" w:cs="Times New Roman"/>
-        </w:rPr>
-        <w:t>Govt</w:t>
-      </w:r>
-      <w:proofErr w:type="spellEnd"/>
-      <w:r>
-        <w:rPr>
-          <w:rFonts w:ascii="Times New Roman" w:hAnsi="Times New Roman" w:cs="Times New Roman"/>
-        </w:rPr>
-        <w:t xml:space="preserve"> and aimed to </w:t>
-      </w:r>
-      <w:r>
-        <w:rPr>
-          <w:rFonts w:ascii="Times New Roman" w:hAnsi="Times New Roman" w:cs="Times New Roman"/>
-        </w:rPr>
-        <w:t>overcome the disadvantages of their current portal.</w:t>
-      </w:r>
-    </w:p>
-    <w:p>
-      <w:pPr>
-        <w:pStyle w:val="ListParagraph"/>
-        <w:numPr>
-          <w:ilvl w:val="0"/>
-          <w:numId w:val="5"/>
-        </w:numPr>
-        <w:spacing w:line="240" w:lineRule="auto"/>
-        <w:jc w:val="both"/>
-        <w:rPr>
-          <w:rFonts w:ascii="Times New Roman" w:hAnsi="Times New Roman" w:cs="Times New Roman"/>
-        </w:rPr>
-      </w:pPr>
-      <w:r>
-        <w:rPr>
-          <w:rFonts w:ascii="Times New Roman" w:hAnsi="Times New Roman" w:cs="Times New Roman"/>
-        </w:rPr>
-        <w:t xml:space="preserve">This site is basically designed for managing their </w:t>
-      </w:r>
-      <w:proofErr w:type="spellStart"/>
-      <w:r>
-        <w:rPr>
-          <w:rFonts w:ascii="Times New Roman" w:hAnsi="Times New Roman" w:cs="Times New Roman"/>
-        </w:rPr>
-        <w:t>Govt</w:t>
-      </w:r>
-      <w:proofErr w:type="spellEnd"/>
-      <w:r>
-        <w:rPr>
-          <w:rFonts w:ascii="Times New Roman" w:hAnsi="Times New Roman" w:cs="Times New Roman"/>
-        </w:rPr>
-        <w:t xml:space="preserve"> services (like Property Tax, Birth and Death, Road Cutting and Road History).</w:t>
-      </w:r>
-    </w:p>
-    <w:p>
-      <w:pPr>
-        <w:spacing w:line="240" w:lineRule="auto"/>
-        <w:jc w:val="both"/>
-        <w:rPr>
-          <w:rFonts w:ascii="Times New Roman" w:hAnsi="Times New Roman" w:cs="Times New Roman"/>
-        </w:rPr>
-      </w:pPr>
-      <w:r>
-        <w:rPr>
-          <w:rFonts w:ascii="Times New Roman" w:hAnsi="Times New Roman" w:cs="Times New Roman"/>
-          <w:b/>
-        </w:rPr>
-        <w:t>Responsibilities</w:t>
-      </w:r>
-      <w:r>
-        <w:rPr>
-          <w:rFonts w:ascii="Times New Roman" w:hAnsi="Times New Roman" w:cs="Times New Roman"/>
-          <w:b/>
-        </w:rPr>
-        <w:t xml:space="preserve">: </w:t>
-      </w:r>
     </w:p>
     <w:p>
       <w:pPr>
@@ -4125,21 +3678,7 @@
         <w:rPr>
           <w:rFonts w:ascii="Times New Roman" w:hAnsi="Times New Roman" w:cs="Times New Roman"/>
         </w:rPr>
-        <w:t xml:space="preserve">Used ADO.NET objects such as Data Adapter, Data Reader, Dataset and </w:t>
-      </w:r>
-      <w:proofErr w:type="spellStart"/>
-      <w:r>
-        <w:rPr>
-          <w:rFonts w:ascii="Times New Roman" w:hAnsi="Times New Roman" w:cs="Times New Roman"/>
-        </w:rPr>
-        <w:t>Datatable</w:t>
-      </w:r>
-      <w:proofErr w:type="spellEnd"/>
-      <w:r>
-        <w:rPr>
-          <w:rFonts w:ascii="Times New Roman" w:hAnsi="Times New Roman" w:cs="Times New Roman"/>
-        </w:rPr>
-        <w:t xml:space="preserve"> for reading/updating records in the database.</w:t>
+        <w:t>Used ADO.NET objects such as Data Adapter, Data Reader, Dataset and Datatable for reading/updating records in the database.</w:t>
       </w:r>
     </w:p>
     <w:p>
@@ -4517,21 +4056,7 @@
         <w:rPr>
           <w:rFonts w:ascii="Times New Roman" w:hAnsi="Times New Roman" w:cs="Times New Roman"/>
         </w:rPr>
-        <w:t xml:space="preserve">Used ADO.NET objects such as Data Adapter, Data Reader, Dataset and </w:t>
-      </w:r>
-      <w:proofErr w:type="spellStart"/>
-      <w:r>
-        <w:rPr>
-          <w:rFonts w:ascii="Times New Roman" w:hAnsi="Times New Roman" w:cs="Times New Roman"/>
-        </w:rPr>
-        <w:t>Datatable</w:t>
-      </w:r>
-      <w:proofErr w:type="spellEnd"/>
-      <w:r>
-        <w:rPr>
-          <w:rFonts w:ascii="Times New Roman" w:hAnsi="Times New Roman" w:cs="Times New Roman"/>
-        </w:rPr>
-        <w:t xml:space="preserve"> for reading/updating records in the database.</w:t>
+        <w:t>Used ADO.NET objects such as Data Adapter, Data Reader, Dataset and Datatable for reading/updating records in the database.</w:t>
       </w:r>
     </w:p>
     <w:p>
@@ -4629,17 +4154,8 @@
           <w:rFonts w:ascii="Times New Roman" w:hAnsi="Times New Roman" w:cs="Times New Roman"/>
           <w:b/>
         </w:rPr>
-        <w:t xml:space="preserve">Landis </w:t>
-      </w:r>
-      <w:proofErr w:type="spellStart"/>
-      <w:r>
-        <w:rPr>
-          <w:rFonts w:ascii="Times New Roman" w:hAnsi="Times New Roman" w:cs="Times New Roman"/>
-          <w:b/>
-        </w:rPr>
-        <w:t>Gyr</w:t>
-      </w:r>
-      <w:proofErr w:type="spellEnd"/>
+        <w:t>Landis Gyr</w:t>
+      </w:r>
       <w:r>
         <w:rPr>
           <w:rFonts w:ascii="Times New Roman" w:hAnsi="Times New Roman" w:cs="Times New Roman"/>
@@ -4690,16 +4206,8 @@
         <w:rPr>
           <w:rFonts w:ascii="Times New Roman" w:hAnsi="Times New Roman" w:cs="Times New Roman"/>
         </w:rPr>
-        <w:t xml:space="preserve">Landis </w:t>
-      </w:r>
-      <w:proofErr w:type="spellStart"/>
-      <w:r>
-        <w:rPr>
-          <w:rFonts w:ascii="Times New Roman" w:hAnsi="Times New Roman" w:cs="Times New Roman"/>
-        </w:rPr>
-        <w:t>Gyr</w:t>
-      </w:r>
-      <w:proofErr w:type="spellEnd"/>
+        <w:t>Landis Gyr</w:t>
+      </w:r>
     </w:p>
     <w:p>
       <w:pPr>
@@ -4778,25 +4286,9 @@
         <w:rPr>
           <w:rFonts w:ascii="Times New Roman" w:hAnsi="Times New Roman" w:cs="Times New Roman"/>
         </w:rPr>
-        <w:t xml:space="preserve">It is a power management system developed in </w:t>
-      </w:r>
-      <w:proofErr w:type="spellStart"/>
-      <w:r>
-        <w:rPr>
-          <w:rFonts w:ascii="Times New Roman" w:hAnsi="Times New Roman" w:cs="Times New Roman"/>
-        </w:rPr>
-        <w:t>sharepoint</w:t>
-      </w:r>
-      <w:proofErr w:type="spellEnd"/>
-      <w:r>
-        <w:fldChar w:fldCharType="begin"/>
-      </w:r>
-      <w:r>
-        <w:instrText>HYPERLINK "http://www.youtube.com/watch?feature=player_detailpage&amp;v=mqlhDT0c5pY"</w:instrText>
-      </w:r>
-      <w:r>
-        <w:fldChar w:fldCharType="end"/>
-      </w:r>
+        <w:t>It is a power management system developed in sharepoint</w:t>
+      </w:r>
+      <w:hyperlink r:id="rId6" w:history="1"/>
     </w:p>
     <w:p>
       <w:pPr>
@@ -5135,7 +4627,7 @@
           <w:rFonts w:ascii="Times New Roman" w:hAnsi="Times New Roman" w:cs="Times New Roman"/>
         </w:rPr>
       </w:pPr>
-      <w:hyperlink r:id="rId6" w:tgtFrame="_blank" w:history="1">
+      <w:hyperlink r:id="rId7" w:tgtFrame="_blank" w:history="1">
         <w:r>
           <w:rPr>
             <w:rStyle w:val="Hyperlink"/>
@@ -5162,7 +4654,7 @@
           <w:rFonts w:ascii="Times New Roman" w:hAnsi="Times New Roman" w:cs="Times New Roman"/>
         </w:rPr>
       </w:pPr>
-      <w:hyperlink r:id="rId7" w:history="1">
+      <w:hyperlink r:id="rId8" w:history="1">
         <w:r>
           <w:rPr>
             <w:rStyle w:val="Hyperlink"/>
@@ -5286,21 +4778,7 @@
           <w:rFonts w:ascii="Times New Roman" w:hAnsi="Times New Roman" w:cs="Times New Roman"/>
         </w:rPr>
         <w:lastRenderedPageBreak/>
-        <w:t xml:space="preserve">Used ADO.NET objects such as Data Adapter, Data Reader, Dataset and </w:t>
-      </w:r>
-      <w:proofErr w:type="spellStart"/>
-      <w:r>
-        <w:rPr>
-          <w:rFonts w:ascii="Times New Roman" w:hAnsi="Times New Roman" w:cs="Times New Roman"/>
-        </w:rPr>
-        <w:t>Datatable</w:t>
-      </w:r>
-      <w:proofErr w:type="spellEnd"/>
-      <w:r>
-        <w:rPr>
-          <w:rFonts w:ascii="Times New Roman" w:hAnsi="Times New Roman" w:cs="Times New Roman"/>
-        </w:rPr>
-        <w:t xml:space="preserve"> for reading</w:t>
+        <w:t>Used ADO.NET objects such as Data Adapter, Data Reader, Dataset and Datatable for reading</w:t>
       </w:r>
       <w:r>
         <w:rPr>
@@ -5722,21 +5200,7 @@
         <w:rPr>
           <w:rFonts w:ascii="Times New Roman" w:hAnsi="Times New Roman" w:cs="Times New Roman"/>
         </w:rPr>
-        <w:t xml:space="preserve">Developed Load and Save Session tool, it saves the current session in to </w:t>
-      </w:r>
-      <w:proofErr w:type="spellStart"/>
-      <w:r>
-        <w:rPr>
-          <w:rFonts w:ascii="Times New Roman" w:hAnsi="Times New Roman" w:cs="Times New Roman"/>
-        </w:rPr>
-        <w:t>sharepoint</w:t>
-      </w:r>
-      <w:proofErr w:type="spellEnd"/>
-      <w:r>
-        <w:rPr>
-          <w:rFonts w:ascii="Times New Roman" w:hAnsi="Times New Roman" w:cs="Times New Roman"/>
-        </w:rPr>
-        <w:t xml:space="preserve"> list and loads back the saved session when required.</w:t>
+        <w:t>Developed Load and Save Session tool, it saves the current session in to sharepoint list and loads back the saved session when required.</w:t>
       </w:r>
     </w:p>
     <w:p>
@@ -5756,41 +5220,13 @@
         <w:rPr>
           <w:rFonts w:ascii="Times New Roman" w:hAnsi="Times New Roman" w:cs="Times New Roman"/>
         </w:rPr>
-        <w:t xml:space="preserve">Developed Export to </w:t>
-      </w:r>
-      <w:proofErr w:type="spellStart"/>
-      <w:r>
-        <w:rPr>
-          <w:rFonts w:ascii="Times New Roman" w:hAnsi="Times New Roman" w:cs="Times New Roman"/>
-        </w:rPr>
-        <w:t>SPList</w:t>
-      </w:r>
-      <w:proofErr w:type="spellEnd"/>
-      <w:r>
-        <w:rPr>
-          <w:rFonts w:ascii="Times New Roman" w:hAnsi="Times New Roman" w:cs="Times New Roman"/>
-        </w:rPr>
-        <w:t xml:space="preserve"> tool, it exports the graphics layer data i</w:t>
-      </w:r>
-      <w:r>
-        <w:rPr>
-          <w:rFonts w:ascii="Times New Roman" w:hAnsi="Times New Roman" w:cs="Times New Roman"/>
-        </w:rPr>
-        <w:t xml:space="preserve">nto </w:t>
-      </w:r>
-      <w:proofErr w:type="spellStart"/>
-      <w:r>
-        <w:rPr>
-          <w:rFonts w:ascii="Times New Roman" w:hAnsi="Times New Roman" w:cs="Times New Roman"/>
-        </w:rPr>
-        <w:t>sharepoint</w:t>
-      </w:r>
-      <w:proofErr w:type="spellEnd"/>
-      <w:r>
-        <w:rPr>
-          <w:rFonts w:ascii="Times New Roman" w:hAnsi="Times New Roman" w:cs="Times New Roman"/>
-        </w:rPr>
-        <w:t xml:space="preserve"> list and geocoded</w:t>
+        <w:t>Developed Export to SPList tool, it exports the graphics layer data i</w:t>
+      </w:r>
+      <w:r>
+        <w:rPr>
+          <w:rFonts w:ascii="Times New Roman" w:hAnsi="Times New Roman" w:cs="Times New Roman"/>
+        </w:rPr>
+        <w:t>nto sharepoint list and geocoded</w:t>
       </w:r>
       <w:r>
         <w:rPr>
@@ -6036,8 +5472,16 @@
           <w:rFonts w:ascii="Times New Roman" w:hAnsi="Times New Roman" w:cs="Times New Roman"/>
         </w:rPr>
         <w:tab/>
-        <w:t>: Single</w:t>
-      </w:r>
+        <w:t xml:space="preserve">: </w:t>
+      </w:r>
+      <w:r>
+        <w:rPr>
+          <w:rFonts w:ascii="Times New Roman" w:hAnsi="Times New Roman" w:cs="Times New Roman"/>
+        </w:rPr>
+        <w:t>Married</w:t>
+      </w:r>
+      <w:bookmarkStart w:id="0" w:name="_GoBack"/>
+      <w:bookmarkEnd w:id="0"/>
     </w:p>
     <w:p>
       <w:pPr>
@@ -6058,35 +5502,7 @@
           <w:rFonts w:ascii="Times New Roman" w:hAnsi="Times New Roman" w:cs="Times New Roman"/>
         </w:rPr>
         <w:tab/>
-        <w:t xml:space="preserve">: #13-6-251/5/52/A, </w:t>
-      </w:r>
-      <w:proofErr w:type="spellStart"/>
-      <w:r>
-        <w:rPr>
-          <w:rFonts w:ascii="Times New Roman" w:hAnsi="Times New Roman" w:cs="Times New Roman"/>
-        </w:rPr>
-        <w:t>Jafferguda</w:t>
-      </w:r>
-      <w:proofErr w:type="spellEnd"/>
-      <w:r>
-        <w:rPr>
-          <w:rFonts w:ascii="Times New Roman" w:hAnsi="Times New Roman" w:cs="Times New Roman"/>
-        </w:rPr>
-        <w:t xml:space="preserve">, </w:t>
-      </w:r>
-      <w:proofErr w:type="spellStart"/>
-      <w:r>
-        <w:rPr>
-          <w:rFonts w:ascii="Times New Roman" w:hAnsi="Times New Roman" w:cs="Times New Roman"/>
-        </w:rPr>
-        <w:t>Karwan</w:t>
-      </w:r>
-      <w:proofErr w:type="spellEnd"/>
-      <w:r>
-        <w:rPr>
-          <w:rFonts w:ascii="Times New Roman" w:hAnsi="Times New Roman" w:cs="Times New Roman"/>
-        </w:rPr>
-        <w:t>, Hyderabad-500067</w:t>
+        <w:t>: #13-6-251/5/52/A, Jafferguda, Karwan, Hyderabad-500067</w:t>
       </w:r>
     </w:p>
     <w:sectPr>

</xml_diff>